<commit_message>
Adicionado suporte a funções e filtros específicos por modelo
</commit_message>
<xml_diff>
--- a/models_example/laudo_exemplo/templates/Main.docx
+++ b/models_example/laudo_exemplo/templates/Main.docx
@@ -94,13 +94,8 @@
                 <w:szCs w:val="20"/>
               </w:rPr>
             </w:pPr>
-            <w:proofErr w:type="gramStart"/>
             <w:r>
-              <w:t>{{ procedimento</w:t>
-            </w:r>
-            <w:proofErr w:type="gramEnd"/>
-            <w:r>
-              <w:t xml:space="preserve"> }}</w:t>
+              <w:t>{{ procedimento }}</w:t>
             </w:r>
           </w:p>
         </w:tc>
@@ -149,21 +144,12 @@
                 <w:szCs w:val="20"/>
               </w:rPr>
             </w:pPr>
-            <w:proofErr w:type="gramStart"/>
             <w:r>
               <w:rPr>
                 <w:b/>
                 <w:bCs/>
               </w:rPr>
-              <w:t>{{ requisitante</w:t>
-            </w:r>
-            <w:proofErr w:type="gramEnd"/>
-            <w:r>
-              <w:rPr>
-                <w:b/>
-                <w:bCs/>
-              </w:rPr>
-              <w:t xml:space="preserve"> }}</w:t>
+              <w:t>{{ requisitante }}</w:t>
             </w:r>
           </w:p>
         </w:tc>
@@ -326,15 +312,7 @@
               <w:pStyle w:val="Tabela2"/>
             </w:pPr>
             <w:r>
-              <w:t xml:space="preserve">{%p </w:t>
-            </w:r>
-            <w:proofErr w:type="spellStart"/>
-            <w:r>
-              <w:t>if</w:t>
-            </w:r>
-            <w:proofErr w:type="spellEnd"/>
-            <w:r>
-              <w:t xml:space="preserve"> revisor %}</w:t>
+              <w:t>{%p if revisor %}</w:t>
             </w:r>
           </w:p>
           <w:p>
@@ -350,15 +328,7 @@
               <w:pStyle w:val="Tabela2"/>
             </w:pPr>
             <w:r>
-              <w:t xml:space="preserve">{%p </w:t>
-            </w:r>
-            <w:proofErr w:type="spellStart"/>
-            <w:r>
-              <w:t>else</w:t>
-            </w:r>
-            <w:proofErr w:type="spellEnd"/>
-            <w:r>
-              <w:t xml:space="preserve"> %}</w:t>
+              <w:t>{%p else %}</w:t>
             </w:r>
           </w:p>
           <w:p>
@@ -380,15 +350,7 @@
               <w:jc w:val="left"/>
             </w:pPr>
             <w:r>
-              <w:t xml:space="preserve">{%p </w:t>
-            </w:r>
-            <w:proofErr w:type="spellStart"/>
-            <w:r>
-              <w:t>endif</w:t>
-            </w:r>
-            <w:proofErr w:type="spellEnd"/>
-            <w:r>
-              <w:t xml:space="preserve"> %}</w:t>
+              <w:t>{%p endif %}</w:t>
             </w:r>
           </w:p>
         </w:tc>
@@ -418,33 +380,11 @@
                 <w:lang w:val="en-US"/>
               </w:rPr>
             </w:pPr>
-            <w:proofErr w:type="gramStart"/>
             <w:r>
               <w:rPr>
                 <w:lang w:val="en-US"/>
               </w:rPr>
-              <w:t xml:space="preserve">{{ </w:t>
-            </w:r>
-            <w:proofErr w:type="spellStart"/>
-            <w:r>
-              <w:rPr>
-                <w:lang w:val="en-US"/>
-              </w:rPr>
-              <w:t>pericia</w:t>
-            </w:r>
-            <w:proofErr w:type="gramEnd"/>
-            <w:r>
-              <w:rPr>
-                <w:lang w:val="en-US"/>
-              </w:rPr>
-              <w:t>.relator.nome</w:t>
-            </w:r>
-            <w:proofErr w:type="spellEnd"/>
-            <w:r>
-              <w:rPr>
-                <w:lang w:val="en-US"/>
-              </w:rPr>
-              <w:t xml:space="preserve"> }} (relator)</w:t>
+              <w:t>{{ pericia.relator.nome }} (relator)</w:t>
             </w:r>
           </w:p>
           <w:p>
@@ -454,33 +394,11 @@
                 <w:lang w:val="en-US"/>
               </w:rPr>
             </w:pPr>
-            <w:proofErr w:type="gramStart"/>
             <w:r>
               <w:rPr>
                 <w:lang w:val="en-US"/>
               </w:rPr>
-              <w:t xml:space="preserve">{{ </w:t>
-            </w:r>
-            <w:proofErr w:type="spellStart"/>
-            <w:r>
-              <w:rPr>
-                <w:lang w:val="en-US"/>
-              </w:rPr>
-              <w:t>revisor</w:t>
-            </w:r>
-            <w:proofErr w:type="gramEnd"/>
-            <w:r>
-              <w:rPr>
-                <w:lang w:val="en-US"/>
-              </w:rPr>
-              <w:t>.nome</w:t>
-            </w:r>
-            <w:proofErr w:type="spellEnd"/>
-            <w:r>
-              <w:rPr>
-                <w:lang w:val="en-US"/>
-              </w:rPr>
-              <w:t xml:space="preserve"> }} (revisor)</w:t>
+              <w:t>{{ revisor.nome }} (revisor)</w:t>
             </w:r>
           </w:p>
           <w:p>
@@ -501,21 +419,8 @@
             <w:pPr>
               <w:pStyle w:val="Tabela2"/>
             </w:pPr>
-            <w:proofErr w:type="gramStart"/>
             <w:r>
-              <w:t xml:space="preserve">{{ </w:t>
-            </w:r>
-            <w:proofErr w:type="spellStart"/>
-            <w:r>
-              <w:t>pericia</w:t>
-            </w:r>
-            <w:proofErr w:type="gramEnd"/>
-            <w:r>
-              <w:t>.relator.nome</w:t>
-            </w:r>
-            <w:proofErr w:type="spellEnd"/>
-            <w:r>
-              <w:t xml:space="preserve"> }}</w:t>
+              <w:t>{{ pericia.relator.nome }}</w:t>
             </w:r>
           </w:p>
           <w:p>
@@ -534,15 +439,7 @@
               </w:rPr>
             </w:pPr>
             <w:r>
-              <w:t xml:space="preserve">{%p </w:t>
-            </w:r>
-            <w:proofErr w:type="spellStart"/>
-            <w:r>
-              <w:t>endif</w:t>
-            </w:r>
-            <w:proofErr w:type="spellEnd"/>
-            <w:r>
-              <w:t xml:space="preserve"> %}</w:t>
+              <w:t>{%p endif %}</w:t>
             </w:r>
           </w:p>
         </w:tc>
@@ -583,21 +480,8 @@
               <w:ind w:firstLine="0"/>
               <w:jc w:val="left"/>
             </w:pPr>
-            <w:proofErr w:type="gramStart"/>
             <w:r>
-              <w:t xml:space="preserve">{{ </w:t>
-            </w:r>
-            <w:proofErr w:type="spellStart"/>
-            <w:r>
-              <w:t>inicio</w:t>
-            </w:r>
-            <w:proofErr w:type="gramEnd"/>
-            <w:r>
-              <w:t>_exame|data_simples</w:t>
-            </w:r>
-            <w:proofErr w:type="spellEnd"/>
-            <w:r>
-              <w:t xml:space="preserve"> }}</w:t>
+              <w:t>{{ inicio_exame|data_simples }}</w:t>
             </w:r>
           </w:p>
         </w:tc>
@@ -619,77 +503,13 @@
     </w:p>
     <w:p>
       <w:r>
-        <w:t xml:space="preserve">  Em atendimento à requisição de perícia realizada via sistema ODIN (ocorrência nº {{ </w:t>
-      </w:r>
-      <w:proofErr w:type="spellStart"/>
-      <w:r>
-        <w:t>ocorrencia_odin</w:t>
-      </w:r>
-      <w:proofErr w:type="spellEnd"/>
-      <w:r>
-        <w:t xml:space="preserve"> }}), datada de {{ </w:t>
-      </w:r>
-      <w:proofErr w:type="spellStart"/>
-      <w:r>
-        <w:t>data_odin|data_mes_extenso</w:t>
-      </w:r>
-      <w:proofErr w:type="spellEnd"/>
-      <w:r>
-        <w:t xml:space="preserve"> }}, por meio do quesito número {{ </w:t>
-      </w:r>
-      <w:proofErr w:type="spellStart"/>
-      <w:r>
-        <w:t>n_quesito</w:t>
-      </w:r>
-      <w:proofErr w:type="spellEnd"/>
-      <w:r>
-        <w:t xml:space="preserve"> }}, que tem como responsável a pessoa de {{ autoridade }}, foi procedido exame pericial {% </w:t>
-      </w:r>
-      <w:proofErr w:type="spellStart"/>
-      <w:r>
-        <w:t>if</w:t>
-      </w:r>
-      <w:proofErr w:type="spellEnd"/>
+        <w:t xml:space="preserve">  Em atendimento à requisição de perícia realizada via sistema ODIN (ocorrência nº {{ ocorrencia_odin }}), datada de {{ data_odin|data_mes_extenso }}, por meio do quesito número {{ n_quesito }}, que tem como responsável a pessoa de {{ autoridade }}, foi procedido exame pericial {% if n_objetos &gt; 1 %}nos objetos descritos no item 3 deste laudo, que foram apresentados</w:t>
+      </w:r>
       <w:r>
         <w:t xml:space="preserve"> </w:t>
       </w:r>
-      <w:proofErr w:type="spellStart"/>
-      <w:r>
-        <w:t>n_objetos</w:t>
-      </w:r>
-      <w:proofErr w:type="spellEnd"/>
-      <w:r>
-        <w:t xml:space="preserve"> &gt; 1 %}nos objetos descritos no item 3 deste laudo, que foram apresentados</w:t>
-      </w:r>
-      <w:r>
-        <w:t xml:space="preserve"> </w:t>
-      </w:r>
-      <w:r>
-        <w:t xml:space="preserve">{% </w:t>
-      </w:r>
-      <w:proofErr w:type="spellStart"/>
-      <w:r>
-        <w:t>else</w:t>
-      </w:r>
-      <w:proofErr w:type="spellEnd"/>
-      <w:r>
-        <w:t xml:space="preserve"> %}no objeto descrito  no item 3 deste laudo, que foi apresentado{% </w:t>
-      </w:r>
-      <w:proofErr w:type="spellStart"/>
-      <w:r>
-        <w:t>endif</w:t>
-      </w:r>
-      <w:proofErr w:type="spellEnd"/>
-      <w:r>
-        <w:t xml:space="preserve"> %} à Seção de Informática Forense em {{ </w:t>
-      </w:r>
-      <w:proofErr w:type="spellStart"/>
-      <w:r>
-        <w:t>data_recebimento|data_mes_extenso</w:t>
-      </w:r>
-      <w:proofErr w:type="spellEnd"/>
-      <w:r>
-        <w:t xml:space="preserve"> }}. </w:t>
+      <w:r>
+        <w:t xml:space="preserve">{% else %}no objeto descrito  no item 3 deste laudo, que foi apresentado{% endif %} à Seção de Informática Forense em {{ data_recebimento|data_mes_extenso }}. </w:t>
       </w:r>
     </w:p>
     <w:p>
@@ -702,51 +522,11 @@
     </w:p>
     <w:p>
       <w:r>
-        <w:t xml:space="preserve">{% </w:t>
-      </w:r>
-      <w:proofErr w:type="spellStart"/>
-      <w:r>
-        <w:t>if</w:t>
-      </w:r>
-      <w:proofErr w:type="spellEnd"/>
-      <w:r>
-        <w:t xml:space="preserve"> </w:t>
-      </w:r>
-      <w:proofErr w:type="spellStart"/>
-      <w:r>
-        <w:t>n_objetos</w:t>
-      </w:r>
-      <w:proofErr w:type="spellEnd"/>
-      <w:r>
-        <w:t xml:space="preserve"> &gt; 1 </w:t>
-      </w:r>
-      <w:proofErr w:type="gramStart"/>
-      <w:r>
-        <w:t>%}O</w:t>
-      </w:r>
-      <w:proofErr w:type="gramEnd"/>
-      <w:r>
-        <w:t xml:space="preserve"> presente trabalho tem por objetivo transcrever os dados </w:t>
+        <w:t xml:space="preserve">{% if n_objetos &gt; 1 %}O presente trabalho tem por objetivo transcrever os dados </w:t>
       </w:r>
       <w:r>
         <w:lastRenderedPageBreak/>
-        <w:t xml:space="preserve">dos objetos encaminhados.{% </w:t>
-      </w:r>
-      <w:proofErr w:type="spellStart"/>
-      <w:r>
-        <w:t>else</w:t>
-      </w:r>
-      <w:proofErr w:type="spellEnd"/>
-      <w:r>
-        <w:t xml:space="preserve"> %}O presente trabalho tem por objetivo transcrever os dados do objeto encaminhado.{% </w:t>
-      </w:r>
-      <w:proofErr w:type="spellStart"/>
-      <w:r>
-        <w:t>endif</w:t>
-      </w:r>
-      <w:proofErr w:type="spellEnd"/>
-      <w:r>
-        <w:t xml:space="preserve"> %}</w:t>
+        <w:t>dos objetos encaminhados.{% else %}O presente trabalho tem por objetivo transcrever os dados do objeto encaminhado.{% endif %}</w:t>
       </w:r>
     </w:p>
     <w:p>
@@ -763,66 +543,10 @@
     </w:p>
     <w:p>
       <w:r>
-        <w:t xml:space="preserve">{% </w:t>
-      </w:r>
-      <w:proofErr w:type="spellStart"/>
-      <w:r>
-        <w:t>if</w:t>
-      </w:r>
-      <w:proofErr w:type="spellEnd"/>
-      <w:r>
-        <w:t xml:space="preserve"> </w:t>
-      </w:r>
-      <w:proofErr w:type="spellStart"/>
-      <w:r>
-        <w:t>n_objetos</w:t>
-      </w:r>
-      <w:proofErr w:type="spellEnd"/>
-      <w:r>
-        <w:t xml:space="preserve"> &gt; 1 </w:t>
-      </w:r>
-      <w:proofErr w:type="gramStart"/>
-      <w:r>
-        <w:t>%}Os</w:t>
-      </w:r>
-      <w:proofErr w:type="gramEnd"/>
-      <w:r>
-        <w:t xml:space="preserve"> objetos recebidos pelo perito estavam acondicionados em um saco plástico com lacre de número {{ </w:t>
-      </w:r>
-      <w:proofErr w:type="spellStart"/>
-      <w:r>
-        <w:t>lacre_entrada|xxx</w:t>
-      </w:r>
-      <w:proofErr w:type="spellEnd"/>
-      <w:r>
-        <w:t xml:space="preserve"> }}{% </w:t>
-      </w:r>
-      <w:proofErr w:type="spellStart"/>
-      <w:r>
-        <w:t>else</w:t>
-      </w:r>
-      <w:proofErr w:type="spellEnd"/>
-      <w:r>
-        <w:t xml:space="preserve"> %}O objeto recebido pelo perito estava acondicionado em um saco plástico com lacre de número {{ </w:t>
-      </w:r>
-      <w:proofErr w:type="spellStart"/>
-      <w:r>
-        <w:t>lacre_entrada|xxx</w:t>
-      </w:r>
-      <w:proofErr w:type="spellEnd"/>
-      <w:r>
-        <w:t xml:space="preserve"> }}</w:t>
-      </w:r>
-      <w:r>
-        <w:t xml:space="preserve">{% </w:t>
-      </w:r>
-      <w:proofErr w:type="spellStart"/>
-      <w:r>
-        <w:t>endif</w:t>
-      </w:r>
-      <w:proofErr w:type="spellEnd"/>
-      <w:r>
-        <w:t xml:space="preserve"> %}</w:t>
+        <w:t>{% if n_objetos &gt; 1 %}Os objetos recebidos pelo perito estavam acondicionados em um saco plástico com lacre de número {{ lacre_entrada|xxx }}{% else %}O objeto recebido pelo perito estava acondicionado em um saco plástico com lacre de número {{ lacre_entrada|xxx }}</w:t>
+      </w:r>
+      <w:r>
+        <w:t>{% endif %}</w:t>
       </w:r>
       <w:r>
         <w:t>.</w:t>
@@ -838,14 +562,7 @@
         <w:rPr>
           <w:lang w:val="en-US"/>
         </w:rPr>
-        <w:t xml:space="preserve">{%p for obj in </w:t>
-      </w:r>
-      <w:proofErr w:type="spellStart"/>
-      <w:r>
-        <w:rPr>
-          <w:lang w:val="en-US"/>
-        </w:rPr>
-        <w:t>object</w:t>
+        <w:t>{%p for obj in object</w:t>
       </w:r>
       <w:r>
         <w:rPr>
@@ -853,7 +570,6 @@
         </w:rPr>
         <w:t>os</w:t>
       </w:r>
-      <w:proofErr w:type="spellEnd"/>
       <w:r>
         <w:rPr>
           <w:lang w:val="en-US"/>
@@ -868,74 +584,24 @@
           <w:lang w:val="en-US"/>
         </w:rPr>
       </w:pPr>
-      <w:proofErr w:type="gramStart"/>
       <w:r>
         <w:rPr>
           <w:lang w:val="en-US"/>
         </w:rPr>
-        <w:t xml:space="preserve">{{ </w:t>
-      </w:r>
-      <w:proofErr w:type="spellStart"/>
-      <w:r>
+        <w:t>{{ obj.report_name }} – {{ obj.type }}</w:t>
+      </w:r>
+    </w:p>
+    <w:p>
+      <w:pPr>
         <w:rPr>
           <w:lang w:val="en-US"/>
         </w:rPr>
-        <w:t>obj</w:t>
-      </w:r>
-      <w:proofErr w:type="gramEnd"/>
+      </w:pPr>
       <w:r>
         <w:rPr>
           <w:lang w:val="en-US"/>
         </w:rPr>
-        <w:t>.report_name</w:t>
-      </w:r>
-      <w:proofErr w:type="spellEnd"/>
-      <w:r>
-        <w:rPr>
-          <w:lang w:val="en-US"/>
-        </w:rPr>
-        <w:t xml:space="preserve"> }} – {{ </w:t>
-      </w:r>
-      <w:proofErr w:type="spellStart"/>
-      <w:r>
-        <w:rPr>
-          <w:lang w:val="en-US"/>
-        </w:rPr>
-        <w:t>obj.type</w:t>
-      </w:r>
-      <w:proofErr w:type="spellEnd"/>
-      <w:r>
-        <w:rPr>
-          <w:lang w:val="en-US"/>
-        </w:rPr>
-        <w:t xml:space="preserve"> }}</w:t>
-      </w:r>
-    </w:p>
-    <w:p>
-      <w:pPr>
-        <w:rPr>
-          <w:lang w:val="en-US"/>
-        </w:rPr>
-      </w:pPr>
-      <w:r>
-        <w:rPr>
-          <w:lang w:val="en-US"/>
-        </w:rPr>
-        <w:t xml:space="preserve">{%p </w:t>
-      </w:r>
-      <w:proofErr w:type="spellStart"/>
-      <w:r>
-        <w:rPr>
-          <w:lang w:val="en-US"/>
-        </w:rPr>
-        <w:t>endfor</w:t>
-      </w:r>
-      <w:proofErr w:type="spellEnd"/>
-      <w:r>
-        <w:rPr>
-          <w:lang w:val="en-US"/>
-        </w:rPr>
-        <w:t xml:space="preserve"> %}</w:t>
+        <w:t>{%p endfor %}</w:t>
       </w:r>
     </w:p>
     <w:p>
@@ -966,60 +632,16 @@
           <w:lang w:val="en-US"/>
         </w:rPr>
       </w:pPr>
-      <w:proofErr w:type="gramStart"/>
       <w:r>
         <w:rPr>
           <w:lang w:val="en-US"/>
         </w:rPr>
-        <w:t xml:space="preserve">{{ </w:t>
-      </w:r>
-      <w:proofErr w:type="spellStart"/>
-      <w:r>
-        <w:rPr>
-          <w:lang w:val="en-US"/>
-        </w:rPr>
-        <w:t>obj</w:t>
-      </w:r>
-      <w:proofErr w:type="gramEnd"/>
-      <w:r>
-        <w:rPr>
-          <w:lang w:val="en-US"/>
-        </w:rPr>
-        <w:t>.report_name</w:t>
-      </w:r>
-      <w:proofErr w:type="spellEnd"/>
-      <w:r>
-        <w:rPr>
-          <w:lang w:val="en-US"/>
-        </w:rPr>
-        <w:t xml:space="preserve"> }} – {{ </w:t>
-      </w:r>
-      <w:proofErr w:type="spellStart"/>
-      <w:r>
-        <w:rPr>
-          <w:lang w:val="en-US"/>
-        </w:rPr>
-        <w:t>obj.type</w:t>
-      </w:r>
-      <w:proofErr w:type="spellEnd"/>
-      <w:r>
-        <w:rPr>
-          <w:lang w:val="en-US"/>
-        </w:rPr>
-        <w:t xml:space="preserve"> }}</w:t>
+        <w:t>{{ obj.report_name }} – {{ obj.type }}</w:t>
       </w:r>
     </w:p>
     <w:p>
       <w:r>
-        <w:t xml:space="preserve">{%p </w:t>
-      </w:r>
-      <w:proofErr w:type="spellStart"/>
-      <w:r>
-        <w:t>endfor</w:t>
-      </w:r>
-      <w:proofErr w:type="spellEnd"/>
-      <w:r>
-        <w:t xml:space="preserve"> %}</w:t>
+        <w:t>{%p endfor %}</w:t>
       </w:r>
     </w:p>
     <w:p>
@@ -1049,7 +671,16 @@
       <w:r>
         <w:t>Foi calculado o resumo criptográfico (</w:t>
       </w:r>
-      <w:proofErr w:type="spellStart"/>
+      <w:r>
+        <w:rPr>
+          <w:i/>
+          <w:iCs/>
+        </w:rPr>
+        <w:t>hash)</w:t>
+      </w:r>
+      <w:r>
+        <w:t xml:space="preserve"> dos arquivos essenciais à cadeia de custódia utilizando-se o algoritmo SHA-512. A lista de tais resumos foi registrada no arquivo de nome “hash.txt” que foi gravado dentro do mesmo diretório, cujo </w:t>
+      </w:r>
       <w:r>
         <w:rPr>
           <w:i/>
@@ -1057,26 +688,6 @@
         </w:rPr>
         <w:t>hash</w:t>
       </w:r>
-      <w:proofErr w:type="spellEnd"/>
-      <w:r>
-        <w:rPr>
-          <w:i/>
-          <w:iCs/>
-        </w:rPr>
-        <w:t>)</w:t>
-      </w:r>
-      <w:r>
-        <w:t xml:space="preserve"> dos arquivos essenciais à cadeia de custódia utilizando-se o algoritmo SHA-512. A lista de tais resumos foi registrada no arquivo de nome “hash.txt” que foi gravado dentro do mesmo diretório, cujo </w:t>
-      </w:r>
-      <w:proofErr w:type="spellStart"/>
-      <w:r>
-        <w:rPr>
-          <w:i/>
-          <w:iCs/>
-        </w:rPr>
-        <w:t>hash</w:t>
-      </w:r>
-      <w:proofErr w:type="spellEnd"/>
       <w:r>
         <w:t xml:space="preserve"> segue no quadro a seguir.</w:t>
       </w:r>
@@ -1131,15 +742,24 @@
             <w:r>
               <w:t xml:space="preserve">Quadro </w:t>
             </w:r>
-            <w:fldSimple w:instr=" SEQ Quadro \* ARABIC ">
-              <w:r>
-                <w:t>1</w:t>
-              </w:r>
-            </w:fldSimple>
+            <w:r>
+              <w:fldChar w:fldCharType="begin"/>
+            </w:r>
+            <w:r>
+              <w:instrText xml:space="preserve"> SEQ Quadro \* ARABIC </w:instrText>
+            </w:r>
+            <w:r>
+              <w:fldChar w:fldCharType="separate"/>
+            </w:r>
+            <w:r>
+              <w:t>1</w:t>
+            </w:r>
+            <w:r>
+              <w:fldChar w:fldCharType="end"/>
+            </w:r>
             <w:r>
               <w:t xml:space="preserve"> – Código </w:t>
             </w:r>
-            <w:proofErr w:type="spellStart"/>
             <w:r>
               <w:rPr>
                 <w:i/>
@@ -1147,7 +767,6 @@
               </w:rPr>
               <w:t>hash</w:t>
             </w:r>
-            <w:proofErr w:type="spellEnd"/>
             <w:r>
               <w:t xml:space="preserve"> do arquivo hash.txt</w:t>
             </w:r>
@@ -1181,81 +800,25 @@
         <w:ind w:firstLine="703"/>
       </w:pPr>
       <w:r>
-        <w:t xml:space="preserve">{% </w:t>
-      </w:r>
-      <w:proofErr w:type="spellStart"/>
-      <w:r>
-        <w:t>if</w:t>
-      </w:r>
-      <w:proofErr w:type="spellEnd"/>
+        <w:t>{% if n_objetos &gt; 1 %}Os objetos periciados</w:t>
+      </w:r>
+      <w:r>
+        <w:t xml:space="preserve"> após a conclusão dos exames</w:t>
+      </w:r>
       <w:r>
         <w:t xml:space="preserve"> </w:t>
       </w:r>
-      <w:proofErr w:type="spellStart"/>
-      <w:r>
-        <w:t>n_objetos</w:t>
-      </w:r>
-      <w:proofErr w:type="spellEnd"/>
-      <w:r>
-        <w:t xml:space="preserve"> &gt; 1 </w:t>
-      </w:r>
-      <w:proofErr w:type="gramStart"/>
-      <w:r>
-        <w:t>%}Os</w:t>
-      </w:r>
-      <w:proofErr w:type="gramEnd"/>
-      <w:r>
-        <w:t xml:space="preserve"> objetos periciados</w:t>
-      </w:r>
-      <w:r>
-        <w:t xml:space="preserve"> após a conclusão dos exames</w:t>
-      </w:r>
-      <w:r>
-        <w:t xml:space="preserve"> </w:t>
-      </w:r>
       <w:r>
         <w:t>foram</w:t>
       </w:r>
       <w:r>
-        <w:t xml:space="preserve"> acondicionados em saco plástico com lacre de número {{ </w:t>
-      </w:r>
-      <w:proofErr w:type="spellStart"/>
-      <w:r>
-        <w:t>lacre_saida|xxx</w:t>
-      </w:r>
-      <w:proofErr w:type="spellEnd"/>
-      <w:r>
-        <w:t xml:space="preserve"> }}.{% </w:t>
-      </w:r>
-      <w:proofErr w:type="spellStart"/>
-      <w:r>
-        <w:t>else</w:t>
-      </w:r>
-      <w:proofErr w:type="spellEnd"/>
-      <w:r>
-        <w:t xml:space="preserve"> %}O objeto periciado</w:t>
+        <w:t xml:space="preserve"> acondicionados em saco plástico com lacre de número {{ lacre_saida|xxx }}.{% else %}O objeto periciado</w:t>
       </w:r>
       <w:r>
         <w:t xml:space="preserve"> após a conclusão do exame </w:t>
       </w:r>
       <w:r>
-        <w:t xml:space="preserve">em saco plástico com lacre de número {{ </w:t>
-      </w:r>
-      <w:proofErr w:type="spellStart"/>
-      <w:r>
-        <w:t>lacre_saida|xxx</w:t>
-      </w:r>
-      <w:proofErr w:type="spellEnd"/>
-      <w:r>
-        <w:t xml:space="preserve"> }}.{% </w:t>
-      </w:r>
-      <w:proofErr w:type="spellStart"/>
-      <w:r>
-        <w:t>endif</w:t>
-      </w:r>
-      <w:proofErr w:type="spellEnd"/>
-      <w:r>
-        <w:t xml:space="preserve"> %}</w:t>
+        <w:t>em saco plástico com lacre de número {{ lacre_saida|xxx }}.{% endif %}</w:t>
       </w:r>
     </w:p>
     <w:p>
@@ -1271,21 +834,10 @@
         </w:rPr>
       </w:pPr>
       <w:r>
-        <w:t xml:space="preserve"> </w:t>
-      </w:r>
-      <w:proofErr w:type="spellStart"/>
-      <w:r>
         <w:rPr>
           <w:lang w:val="en-US"/>
         </w:rPr>
-        <w:t>Goiânia</w:t>
-      </w:r>
-      <w:proofErr w:type="spellEnd"/>
-      <w:r>
-        <w:rPr>
-          <w:lang w:val="en-US"/>
-        </w:rPr>
-        <w:t xml:space="preserve">, xxx. </w:t>
+        <w:t xml:space="preserve">Goiânia, xxx. </w:t>
       </w:r>
     </w:p>
     <w:p>
@@ -1339,21 +891,8 @@
               <w:ind w:firstLine="0"/>
               <w:jc w:val="center"/>
             </w:pPr>
-            <w:proofErr w:type="gramStart"/>
             <w:r>
-              <w:t xml:space="preserve">{{ </w:t>
-            </w:r>
-            <w:proofErr w:type="spellStart"/>
-            <w:r>
-              <w:t>pericia</w:t>
-            </w:r>
-            <w:proofErr w:type="gramEnd"/>
-            <w:r>
-              <w:t>.relator.nome</w:t>
-            </w:r>
-            <w:proofErr w:type="spellEnd"/>
-            <w:r>
-              <w:t xml:space="preserve"> }}</w:t>
+              <w:t>{{ pericia.relator.nome }}</w:t>
             </w:r>
           </w:p>
           <w:p>
@@ -1375,21 +914,8 @@
               <w:ind w:firstLine="0"/>
               <w:jc w:val="center"/>
             </w:pPr>
-            <w:proofErr w:type="gramStart"/>
             <w:r>
-              <w:t xml:space="preserve">{{ </w:t>
-            </w:r>
-            <w:proofErr w:type="spellStart"/>
-            <w:r>
-              <w:t>revisor</w:t>
-            </w:r>
-            <w:proofErr w:type="gramEnd"/>
-            <w:r>
-              <w:t>.nome</w:t>
-            </w:r>
-            <w:proofErr w:type="spellEnd"/>
-            <w:r>
-              <w:t xml:space="preserve"> }}</w:t>
+              <w:t>{{ revisor.nome }}</w:t>
             </w:r>
           </w:p>
           <w:p>
@@ -1410,15 +936,7 @@
         <w:jc w:val="center"/>
       </w:pPr>
       <w:r>
-        <w:t xml:space="preserve">{%p </w:t>
-      </w:r>
-      <w:proofErr w:type="spellStart"/>
-      <w:r>
-        <w:t>else</w:t>
-      </w:r>
-      <w:proofErr w:type="spellEnd"/>
-      <w:r>
-        <w:t xml:space="preserve"> %}</w:t>
+        <w:t>{%p else %}</w:t>
       </w:r>
     </w:p>
     <w:p>
@@ -1426,21 +944,8 @@
         <w:ind w:firstLine="0"/>
         <w:jc w:val="center"/>
       </w:pPr>
-      <w:proofErr w:type="gramStart"/>
-      <w:r>
-        <w:t xml:space="preserve">{{ </w:t>
-      </w:r>
-      <w:proofErr w:type="spellStart"/>
-      <w:r>
-        <w:t>pericia</w:t>
-      </w:r>
-      <w:proofErr w:type="gramEnd"/>
-      <w:r>
-        <w:t>.relator.nome</w:t>
-      </w:r>
-      <w:proofErr w:type="spellEnd"/>
-      <w:r>
-        <w:t xml:space="preserve"> }}</w:t>
+      <w:r>
+        <w:t>{{ pericia.relator.nome }}</w:t>
       </w:r>
     </w:p>
     <w:p>
@@ -1458,15 +963,7 @@
         <w:jc w:val="center"/>
       </w:pPr>
       <w:r>
-        <w:t xml:space="preserve">{%p </w:t>
-      </w:r>
-      <w:proofErr w:type="spellStart"/>
-      <w:r>
-        <w:t>endif</w:t>
-      </w:r>
-      <w:proofErr w:type="spellEnd"/>
-      <w:r>
-        <w:t xml:space="preserve"> %}</w:t>
+        <w:t>{%p endif %}</w:t>
       </w:r>
     </w:p>
     <w:p>
@@ -1928,67 +1425,7 @@
               <w:kern w:val="1"/>
               <w:szCs w:val="20"/>
             </w:rPr>
-            <w:t xml:space="preserve">RG </w:t>
-          </w:r>
-          <w:proofErr w:type="gramStart"/>
-          <w:r>
-            <w:rPr>
-              <w:rFonts w:cs="Tahoma"/>
-              <w:bCs/>
-              <w:kern w:val="1"/>
-              <w:szCs w:val="20"/>
-            </w:rPr>
-            <w:t xml:space="preserve">{{ </w:t>
-          </w:r>
-          <w:proofErr w:type="spellStart"/>
-          <w:r>
-            <w:rPr>
-              <w:rFonts w:cs="Tahoma"/>
-              <w:bCs/>
-              <w:kern w:val="1"/>
-              <w:szCs w:val="20"/>
-            </w:rPr>
-            <w:t>pericia</w:t>
-          </w:r>
-          <w:proofErr w:type="gramEnd"/>
-          <w:r>
-            <w:rPr>
-              <w:rFonts w:cs="Tahoma"/>
-              <w:bCs/>
-              <w:kern w:val="1"/>
-              <w:szCs w:val="20"/>
-            </w:rPr>
-            <w:t>.rg</w:t>
-          </w:r>
-          <w:proofErr w:type="spellEnd"/>
-          <w:r>
-            <w:rPr>
-              <w:rFonts w:cs="Tahoma"/>
-              <w:bCs/>
-              <w:kern w:val="1"/>
-              <w:szCs w:val="20"/>
-            </w:rPr>
-            <w:t xml:space="preserve"> }}/{{ </w:t>
-          </w:r>
-          <w:proofErr w:type="spellStart"/>
-          <w:r>
-            <w:rPr>
-              <w:rFonts w:cs="Tahoma"/>
-              <w:bCs/>
-              <w:kern w:val="1"/>
-              <w:szCs w:val="20"/>
-            </w:rPr>
-            <w:t>pericia.ano</w:t>
-          </w:r>
-          <w:proofErr w:type="spellEnd"/>
-          <w:r>
-            <w:rPr>
-              <w:rFonts w:cs="Tahoma"/>
-              <w:bCs/>
-              <w:kern w:val="1"/>
-              <w:szCs w:val="20"/>
-            </w:rPr>
-            <w:t xml:space="preserve"> }} - SINF/ICLR</w:t>
+            <w:t>RG {{ pericia.rg }}/{{ pericia.ano }} - SINF/ICLR</w:t>
           </w:r>
         </w:p>
       </w:tc>
@@ -4274,10 +3711,6 @@
 </file>
 
 <file path=customXml/item1.xml><?xml version="1.0" encoding="utf-8"?>
-<b:Sources xmlns:b="http://schemas.openxmlformats.org/officeDocument/2006/bibliography" xmlns="http://schemas.openxmlformats.org/officeDocument/2006/bibliography" SelectedStyle="\APA.XSL" StyleName="APA"/>
-</file>
-
-<file path=customXml/item2.xml><?xml version="1.0" encoding="utf-8"?>
 <s:customData xmlns="http://www.wps.cn/officeDocument/2013/wpsCustomData" xmlns:s="http://www.wps.cn/officeDocument/2013/wpsCustomData">
   <customSectProps>
     <customSectPr/>
@@ -4285,18 +3718,22 @@
 </s:customData>
 </file>
 
+<file path=customXml/item2.xml><?xml version="1.0" encoding="utf-8"?>
+<b:Sources xmlns:b="http://schemas.openxmlformats.org/officeDocument/2006/bibliography" xmlns="http://schemas.openxmlformats.org/officeDocument/2006/bibliography" SelectedStyle="\APA.XSL" StyleName="APA"/>
+</file>
+
 <file path=customXml/itemProps1.xml><?xml version="1.0" encoding="utf-8"?>
+<ds:datastoreItem xmlns:ds="http://schemas.openxmlformats.org/officeDocument/2006/customXml" ds:itemID="{B1977F7D-205B-4081-913C-38D41E755F92}">
+  <ds:schemaRefs>
+    <ds:schemaRef ds:uri="http://www.wps.cn/officeDocument/2013/wpsCustomData"/>
+  </ds:schemaRefs>
+</ds:datastoreItem>
+</file>
+
+<file path=customXml/itemProps2.xml><?xml version="1.0" encoding="utf-8"?>
 <ds:datastoreItem xmlns:ds="http://schemas.openxmlformats.org/officeDocument/2006/customXml" ds:itemID="{E51CD210-F430-40C1-98FA-5776DA694386}">
   <ds:schemaRefs>
     <ds:schemaRef ds:uri="http://schemas.openxmlformats.org/officeDocument/2006/bibliography"/>
   </ds:schemaRefs>
 </ds:datastoreItem>
-</file>
-
-<file path=customXml/itemProps2.xml><?xml version="1.0" encoding="utf-8"?>
-<ds:datastoreItem xmlns:ds="http://schemas.openxmlformats.org/officeDocument/2006/customXml" ds:itemID="{B1977F7D-205B-4081-913C-38D41E755F92}">
-  <ds:schemaRefs>
-    <ds:schemaRef ds:uri="http://www.wps.cn/officeDocument/2013/wpsCustomData"/>
-  </ds:schemaRefs>
-</ds:datastoreItem>
 </file>
</xml_diff>